<commit_message>
update structure, not working
</commit_message>
<xml_diff>
--- a/0-info/1_ROP-poznamky_Medvec.docx
+++ b/0-info/1_ROP-poznamky_Medvec.docx
@@ -929,13 +929,31 @@
         <w:rPr>
           <w:rFonts w:cstheme="minorHAnsi"/>
         </w:rPr>
-        <w:t>check&amp;</w:t>
-      </w:r>
-      <w:r>
-        <w:rPr>
-          <w:rFonts w:cstheme="minorHAnsi"/>
-        </w:rPr>
-        <w:t xml:space="preserve"> / my-</w:t>
+        <w:t>my-training</w:t>
+      </w:r>
+      <w:r>
+        <w:rPr>
+          <w:rFonts w:cstheme="minorHAnsi"/>
+        </w:rPr>
+        <w:t xml:space="preserve"> </w:t>
+      </w:r>
+      <w:r>
+        <w:rPr>
+          <w:rFonts w:cstheme="minorHAnsi"/>
+        </w:rPr>
+        <w:t>–</w:t>
+      </w:r>
+      <w:r>
+        <w:rPr>
+          <w:rFonts w:cstheme="minorHAnsi"/>
+        </w:rPr>
+        <w:t xml:space="preserve"> </w:t>
+      </w:r>
+      <w:r>
+        <w:rPr>
+          <w:rFonts w:cstheme="minorHAnsi"/>
+        </w:rPr>
+        <w:t>lifestyle, training, body</w:t>
       </w:r>
     </w:p>
     <w:p>
@@ -1176,6 +1194,30 @@
           <w:rFonts w:asciiTheme="minorHAnsi" w:hAnsiTheme="minorHAnsi" w:cstheme="minorHAnsi"/>
         </w:rPr>
         <w:t xml:space="preserve"> </w:t>
+      </w:r>
+    </w:p>
+    <w:p>
+      <w:pPr>
+        <w:pStyle w:val="Normlnywebov"/>
+        <w:numPr>
+          <w:ilvl w:val="0"/>
+          <w:numId w:val="11"/>
+        </w:numPr>
+        <w:rPr>
+          <w:rFonts w:asciiTheme="minorHAnsi" w:hAnsiTheme="minorHAnsi" w:cstheme="minorHAnsi"/>
+        </w:rPr>
+      </w:pPr>
+      <w:r>
+        <w:rPr>
+          <w:rFonts w:asciiTheme="minorHAnsi" w:hAnsiTheme="minorHAnsi" w:cstheme="minorHAnsi"/>
+        </w:rPr>
+        <w:t>h</w:t>
+      </w:r>
+      <w:r>
+        <w:rPr>
+          <w:rFonts w:asciiTheme="minorHAnsi" w:hAnsiTheme="minorHAnsi" w:cstheme="minorHAnsi"/>
+        </w:rPr>
+        <w:t>osting:</w:t>
       </w:r>
     </w:p>
     <w:p>
@@ -2954,7 +2996,7 @@
     <w:lsdException w:name="Table Web 2" w:semiHidden="1" w:unhideWhenUsed="1"/>
     <w:lsdException w:name="Table Web 3" w:semiHidden="1" w:unhideWhenUsed="1"/>
     <w:lsdException w:name="Balloon Text" w:semiHidden="1" w:unhideWhenUsed="1"/>
-    <w:lsdException w:name="Table Grid" w:semiHidden="1" w:uiPriority="39" w:unhideWhenUsed="1"/>
+    <w:lsdException w:name="Table Grid" w:uiPriority="39"/>
     <w:lsdException w:name="Table Theme" w:semiHidden="1" w:unhideWhenUsed="1"/>
     <w:lsdException w:name="Placeholder Text" w:semiHidden="1"/>
     <w:lsdException w:name="No Spacing" w:uiPriority="1" w:qFormat="1"/>

</xml_diff>